<commit_message>
changed home to image
</commit_message>
<xml_diff>
--- a/assets/dralleCV.docx
+++ b/assets/dralleCV.docx
@@ -112,7 +112,35 @@
               <w:rPr>
                 <w:rFonts w:ascii="Calibri" w:hAnsi="Calibri"/>
               </w:rPr>
-              <w:t xml:space="preserve">illslope hydrology, stochastic ecohydrology, mathematical methods in ecohydrology. </w:t>
+              <w:t xml:space="preserve">illslope hydrology, stochastic </w:t>
+            </w:r>
+            <w:proofErr w:type="spellStart"/>
+            <w:r>
+              <w:rPr>
+                <w:rFonts w:ascii="Calibri" w:hAnsi="Calibri"/>
+              </w:rPr>
+              <w:t>ecohydrology</w:t>
+            </w:r>
+            <w:proofErr w:type="spellEnd"/>
+            <w:r>
+              <w:rPr>
+                <w:rFonts w:ascii="Calibri" w:hAnsi="Calibri"/>
+              </w:rPr>
+              <w:t xml:space="preserve">, mathematical methods in </w:t>
+            </w:r>
+            <w:proofErr w:type="spellStart"/>
+            <w:r>
+              <w:rPr>
+                <w:rFonts w:ascii="Calibri" w:hAnsi="Calibri"/>
+              </w:rPr>
+              <w:t>ecohydrology</w:t>
+            </w:r>
+            <w:proofErr w:type="spellEnd"/>
+            <w:r>
+              <w:rPr>
+                <w:rFonts w:ascii="Calibri" w:hAnsi="Calibri"/>
+              </w:rPr>
+              <w:t xml:space="preserve">. </w:t>
             </w:r>
           </w:p>
         </w:tc>
@@ -441,6 +469,12 @@
               </w:rPr>
               <w:t>Advisor: Bill Dietrich</w:t>
             </w:r>
+            <w:r>
+              <w:rPr>
+                <w:rFonts w:ascii="Calibri" w:hAnsi="Calibri"/>
+              </w:rPr>
+              <w:t xml:space="preserve"> and Sally Thompson</w:t>
+            </w:r>
           </w:p>
           <w:p>
             <w:pPr>
@@ -458,7 +492,21 @@
               <w:rPr>
                 <w:rFonts w:ascii="Calibri" w:hAnsi="Calibri"/>
               </w:rPr>
-              <w:t xml:space="preserve">Lead developer of a semi-distributed, coupled ecohydrologic-stream temperature model for the South Fork Eel River watershed </w:t>
+              <w:t xml:space="preserve">Lead developer of a semi-distributed, coupled </w:t>
+            </w:r>
+            <w:proofErr w:type="spellStart"/>
+            <w:r>
+              <w:rPr>
+                <w:rFonts w:ascii="Calibri" w:hAnsi="Calibri"/>
+              </w:rPr>
+              <w:t>ecohydrologic</w:t>
+            </w:r>
+            <w:proofErr w:type="spellEnd"/>
+            <w:r>
+              <w:rPr>
+                <w:rFonts w:ascii="Calibri" w:hAnsi="Calibri"/>
+              </w:rPr>
+              <w:t xml:space="preserve">-stream temperature model for the South Fork Eel River watershed </w:t>
             </w:r>
           </w:p>
           <w:p>
@@ -1537,7 +1585,21 @@
               <w:rPr>
                 <w:rFonts w:ascii="Calibri" w:hAnsi="Calibri"/>
               </w:rPr>
-              <w:t xml:space="preserve"> at Frost Valley YMCA, Claryville, NY</w:t>
+              <w:t xml:space="preserve"> at Frost Valley YMCA, </w:t>
+            </w:r>
+            <w:proofErr w:type="spellStart"/>
+            <w:r>
+              <w:rPr>
+                <w:rFonts w:ascii="Calibri" w:hAnsi="Calibri"/>
+              </w:rPr>
+              <w:t>Claryville</w:t>
+            </w:r>
+            <w:proofErr w:type="spellEnd"/>
+            <w:r>
+              <w:rPr>
+                <w:rFonts w:ascii="Calibri" w:hAnsi="Calibri"/>
+              </w:rPr>
+              <w:t>, NY</w:t>
             </w:r>
           </w:p>
           <w:p>
@@ -2455,7 +2517,23 @@
                 <w:rFonts w:ascii="Calibri" w:hAnsi="Calibri"/>
                 <w:b/>
               </w:rPr>
-              <w:t>Jules Falzer Memorial Scholarship</w:t>
+              <w:t xml:space="preserve">Jules </w:t>
+            </w:r>
+            <w:proofErr w:type="spellStart"/>
+            <w:r>
+              <w:rPr>
+                <w:rFonts w:ascii="Calibri" w:hAnsi="Calibri"/>
+                <w:b/>
+              </w:rPr>
+              <w:t>Falzer</w:t>
+            </w:r>
+            <w:proofErr w:type="spellEnd"/>
+            <w:r>
+              <w:rPr>
+                <w:rFonts w:ascii="Calibri" w:hAnsi="Calibri"/>
+                <w:b/>
+              </w:rPr>
+              <w:t xml:space="preserve"> Memorial Scholarship</w:t>
             </w:r>
             <w:r>
               <w:rPr>
@@ -2559,7 +2637,495 @@
           <w:sz w:val="16"/>
           <w:szCs w:val="16"/>
         </w:rPr>
-        <w:t>(* undergraduate or masters student)</w:t>
+        <w:t xml:space="preserve">(* undergraduate or </w:t>
+      </w:r>
+      <w:proofErr w:type="gramStart"/>
+      <w:r>
+        <w:rPr>
+          <w:rFonts w:ascii="Calibri" w:hAnsi="Calibri"/>
+          <w:b w:val="0"/>
+          <w:color w:val="auto"/>
+          <w:sz w:val="16"/>
+          <w:szCs w:val="16"/>
+        </w:rPr>
+        <w:t>masters</w:t>
+      </w:r>
+      <w:proofErr w:type="gramEnd"/>
+      <w:r>
+        <w:rPr>
+          <w:rFonts w:ascii="Calibri" w:hAnsi="Calibri"/>
+          <w:b w:val="0"/>
+          <w:color w:val="auto"/>
+          <w:sz w:val="16"/>
+          <w:szCs w:val="16"/>
+        </w:rPr>
+        <w:t xml:space="preserve"> student)</w:t>
+      </w:r>
+    </w:p>
+    <w:p>
+      <w:pPr>
+        <w:pStyle w:val="BodyText"/>
+        <w:rPr>
+          <w:rFonts w:ascii="Calibri" w:hAnsi="Calibri"/>
+        </w:rPr>
+      </w:pPr>
+      <w:r>
+        <w:rPr>
+          <w:rFonts w:ascii="Calibri" w:hAnsi="Calibri"/>
+          <w:b/>
+        </w:rPr>
+        <w:t xml:space="preserve">D. N. Dralle, </w:t>
+      </w:r>
+      <w:r>
+        <w:rPr>
+          <w:rFonts w:ascii="Calibri" w:hAnsi="Calibri"/>
+        </w:rPr>
+        <w:t xml:space="preserve">W J </w:t>
+      </w:r>
+      <w:proofErr w:type="spellStart"/>
+      <w:r>
+        <w:rPr>
+          <w:rFonts w:ascii="Calibri" w:hAnsi="Calibri"/>
+        </w:rPr>
+        <w:t>Hahm</w:t>
+      </w:r>
+      <w:proofErr w:type="spellEnd"/>
+      <w:r>
+        <w:rPr>
+          <w:rFonts w:ascii="Calibri" w:hAnsi="Calibri"/>
+        </w:rPr>
+        <w:t xml:space="preserve">, </w:t>
+      </w:r>
+      <w:r>
+        <w:rPr>
+          <w:rFonts w:ascii="Calibri" w:hAnsi="Calibri"/>
+        </w:rPr>
+        <w:t xml:space="preserve">D M </w:t>
+      </w:r>
+      <w:proofErr w:type="spellStart"/>
+      <w:r>
+        <w:rPr>
+          <w:rFonts w:ascii="Calibri" w:hAnsi="Calibri"/>
+        </w:rPr>
+        <w:t>Rempe</w:t>
+      </w:r>
+      <w:proofErr w:type="spellEnd"/>
+      <w:r>
+        <w:rPr>
+          <w:rFonts w:ascii="Calibri" w:hAnsi="Calibri"/>
+        </w:rPr>
+        <w:t xml:space="preserve">, N J Karst, </w:t>
+      </w:r>
+      <w:r>
+        <w:rPr>
+          <w:rFonts w:ascii="Calibri" w:hAnsi="Calibri"/>
+        </w:rPr>
+        <w:t>W E Dietrich</w:t>
+      </w:r>
+      <w:r>
+        <w:rPr>
+          <w:rFonts w:ascii="Calibri" w:hAnsi="Calibri"/>
+        </w:rPr>
+        <w:t>,</w:t>
+      </w:r>
+      <w:r>
+        <w:rPr>
+          <w:rFonts w:ascii="Calibri" w:hAnsi="Calibri" w:cs="Arial"/>
+          <w:color w:val="1A1A1A"/>
+        </w:rPr>
+        <w:t xml:space="preserve"> </w:t>
+      </w:r>
+      <w:proofErr w:type="gramStart"/>
+      <w:r>
+        <w:rPr>
+          <w:rFonts w:ascii="Calibri" w:hAnsi="Calibri" w:cs="Arial"/>
+          <w:color w:val="1A1A1A"/>
+        </w:rPr>
+        <w:t>Using</w:t>
+      </w:r>
+      <w:proofErr w:type="gramEnd"/>
+      <w:r>
+        <w:rPr>
+          <w:rFonts w:ascii="Calibri" w:hAnsi="Calibri" w:cs="Arial"/>
+          <w:color w:val="1A1A1A"/>
+        </w:rPr>
+        <w:t xml:space="preserve"> ecosystem productivity variability to estimate the subsurface water storage capacity of landscapes</w:t>
+      </w:r>
+      <w:r>
+        <w:rPr>
+          <w:rFonts w:ascii="Calibri" w:hAnsi="Calibri" w:cs="Arial"/>
+          <w:color w:val="1A1A1A"/>
+        </w:rPr>
+        <w:t>,</w:t>
+      </w:r>
+      <w:r>
+        <w:rPr>
+          <w:rFonts w:ascii="Calibri" w:hAnsi="Calibri"/>
+        </w:rPr>
+        <w:t xml:space="preserve"> </w:t>
+      </w:r>
+      <w:r>
+        <w:rPr>
+          <w:rFonts w:ascii="Calibri" w:hAnsi="Calibri"/>
+          <w:i/>
+        </w:rPr>
+        <w:t>Science Advances</w:t>
+      </w:r>
+      <w:r>
+        <w:rPr>
+          <w:rFonts w:ascii="Calibri" w:hAnsi="Calibri"/>
+        </w:rPr>
+        <w:t xml:space="preserve">, </w:t>
+      </w:r>
+      <w:r>
+        <w:rPr>
+          <w:rFonts w:ascii="Calibri" w:hAnsi="Calibri"/>
+        </w:rPr>
+        <w:t>in prep</w:t>
+      </w:r>
+      <w:r>
+        <w:rPr>
+          <w:rFonts w:ascii="Calibri" w:hAnsi="Calibri"/>
+        </w:rPr>
+        <w:t xml:space="preserve">. </w:t>
+      </w:r>
+    </w:p>
+    <w:p>
+      <w:pPr>
+        <w:pStyle w:val="BodyText"/>
+        <w:rPr>
+          <w:rFonts w:ascii="Calibri" w:hAnsi="Calibri"/>
+        </w:rPr>
+      </w:pPr>
+      <w:proofErr w:type="spellStart"/>
+      <w:r>
+        <w:rPr>
+          <w:rFonts w:ascii="Calibri" w:hAnsi="Calibri"/>
+        </w:rPr>
+        <w:t>Hahm</w:t>
+      </w:r>
+      <w:proofErr w:type="spellEnd"/>
+      <w:r>
+        <w:rPr>
+          <w:rFonts w:ascii="Calibri" w:hAnsi="Calibri"/>
+        </w:rPr>
+        <w:t xml:space="preserve"> W J</w:t>
+      </w:r>
+      <w:r>
+        <w:rPr>
+          <w:rFonts w:ascii="Calibri" w:hAnsi="Calibri"/>
+        </w:rPr>
+        <w:t>,</w:t>
+      </w:r>
+      <w:r>
+        <w:rPr>
+          <w:rFonts w:ascii="Calibri" w:hAnsi="Calibri"/>
+          <w:b/>
+        </w:rPr>
+        <w:t xml:space="preserve"> D. N. Dralle, </w:t>
+      </w:r>
+      <w:r>
+        <w:rPr>
+          <w:rFonts w:ascii="Calibri" w:hAnsi="Calibri"/>
+        </w:rPr>
+        <w:t xml:space="preserve">D M </w:t>
+      </w:r>
+      <w:proofErr w:type="spellStart"/>
+      <w:r>
+        <w:rPr>
+          <w:rFonts w:ascii="Calibri" w:hAnsi="Calibri"/>
+        </w:rPr>
+        <w:t>Rempe</w:t>
+      </w:r>
+      <w:proofErr w:type="spellEnd"/>
+      <w:r>
+        <w:rPr>
+          <w:rFonts w:ascii="Calibri" w:hAnsi="Calibri"/>
+        </w:rPr>
+        <w:t>, W E Dietrich</w:t>
+      </w:r>
+      <w:r>
+        <w:rPr>
+          <w:rFonts w:ascii="Calibri" w:hAnsi="Calibri"/>
+        </w:rPr>
+        <w:t>,</w:t>
+      </w:r>
+      <w:r>
+        <w:rPr>
+          <w:rFonts w:ascii="Calibri" w:hAnsi="Calibri" w:cs="Arial"/>
+          <w:color w:val="1A1A1A"/>
+        </w:rPr>
+        <w:t xml:space="preserve"> </w:t>
+      </w:r>
+      <w:r>
+        <w:rPr>
+          <w:rFonts w:ascii="Calibri" w:hAnsi="Calibri" w:cs="Arial"/>
+          <w:color w:val="1A1A1A"/>
+        </w:rPr>
+        <w:t>Water stor</w:t>
+      </w:r>
+      <w:bookmarkStart w:id="0" w:name="_GoBack"/>
+      <w:bookmarkEnd w:id="0"/>
+      <w:r>
+        <w:rPr>
+          <w:rFonts w:ascii="Calibri" w:hAnsi="Calibri" w:cs="Arial"/>
+          <w:color w:val="1A1A1A"/>
+        </w:rPr>
+        <w:t>age limitation limits plant sensitivity to rainfall variability</w:t>
+      </w:r>
+      <w:r>
+        <w:rPr>
+          <w:rFonts w:ascii="Calibri" w:hAnsi="Calibri" w:cs="Arial"/>
+          <w:color w:val="1A1A1A"/>
+        </w:rPr>
+        <w:t>,</w:t>
+      </w:r>
+      <w:r>
+        <w:rPr>
+          <w:rFonts w:ascii="Calibri" w:hAnsi="Calibri"/>
+        </w:rPr>
+        <w:t xml:space="preserve"> </w:t>
+      </w:r>
+      <w:r>
+        <w:rPr>
+          <w:rFonts w:ascii="Calibri" w:hAnsi="Calibri"/>
+          <w:i/>
+        </w:rPr>
+        <w:t>Science</w:t>
+      </w:r>
+      <w:r>
+        <w:rPr>
+          <w:rFonts w:ascii="Calibri" w:hAnsi="Calibri"/>
+        </w:rPr>
+        <w:t xml:space="preserve">, </w:t>
+      </w:r>
+      <w:r>
+        <w:rPr>
+          <w:rFonts w:ascii="Calibri" w:hAnsi="Calibri"/>
+        </w:rPr>
+        <w:t>in prep</w:t>
+      </w:r>
+      <w:r>
+        <w:rPr>
+          <w:rFonts w:ascii="Calibri" w:hAnsi="Calibri"/>
+        </w:rPr>
+        <w:t xml:space="preserve">. </w:t>
+      </w:r>
+    </w:p>
+    <w:p>
+      <w:pPr>
+        <w:pStyle w:val="BodyText"/>
+        <w:rPr>
+          <w:rFonts w:ascii="Calibri" w:hAnsi="Calibri"/>
+        </w:rPr>
+      </w:pPr>
+      <w:proofErr w:type="spellStart"/>
+      <w:r>
+        <w:rPr>
+          <w:rFonts w:ascii="Calibri" w:hAnsi="Calibri"/>
+        </w:rPr>
+        <w:t>Rempe</w:t>
+      </w:r>
+      <w:proofErr w:type="spellEnd"/>
+      <w:r>
+        <w:rPr>
+          <w:rFonts w:ascii="Calibri" w:hAnsi="Calibri"/>
+        </w:rPr>
+        <w:t>, D M</w:t>
+      </w:r>
+      <w:r>
+        <w:rPr>
+          <w:rFonts w:ascii="Calibri" w:hAnsi="Calibri"/>
+        </w:rPr>
+        <w:t>,</w:t>
+      </w:r>
+      <w:r>
+        <w:rPr>
+          <w:rFonts w:ascii="Calibri" w:hAnsi="Calibri"/>
+          <w:b/>
+        </w:rPr>
+        <w:t xml:space="preserve"> D. N. Dralle, </w:t>
+      </w:r>
+      <w:r>
+        <w:rPr>
+          <w:rFonts w:ascii="Calibri" w:hAnsi="Calibri"/>
+        </w:rPr>
+        <w:t xml:space="preserve">W J </w:t>
+      </w:r>
+      <w:proofErr w:type="spellStart"/>
+      <w:r>
+        <w:rPr>
+          <w:rFonts w:ascii="Calibri" w:hAnsi="Calibri"/>
+        </w:rPr>
+        <w:t>Hahm</w:t>
+      </w:r>
+      <w:proofErr w:type="spellEnd"/>
+      <w:r>
+        <w:rPr>
+          <w:rFonts w:ascii="Calibri" w:hAnsi="Calibri"/>
+        </w:rPr>
+        <w:t>, W E Dietrich</w:t>
+      </w:r>
+      <w:r>
+        <w:rPr>
+          <w:rFonts w:ascii="Calibri" w:hAnsi="Calibri"/>
+        </w:rPr>
+        <w:t>,</w:t>
+      </w:r>
+      <w:r>
+        <w:rPr>
+          <w:rFonts w:ascii="Calibri" w:hAnsi="Calibri" w:cs="Arial"/>
+          <w:color w:val="1A1A1A"/>
+        </w:rPr>
+        <w:t xml:space="preserve"> </w:t>
+      </w:r>
+      <w:proofErr w:type="gramStart"/>
+      <w:r>
+        <w:rPr>
+          <w:rFonts w:ascii="Calibri" w:hAnsi="Calibri" w:cs="Arial"/>
+          <w:color w:val="1A1A1A"/>
+        </w:rPr>
+        <w:t>The</w:t>
+      </w:r>
+      <w:proofErr w:type="gramEnd"/>
+      <w:r>
+        <w:rPr>
+          <w:rFonts w:ascii="Calibri" w:hAnsi="Calibri" w:cs="Arial"/>
+          <w:color w:val="1A1A1A"/>
+        </w:rPr>
+        <w:t xml:space="preserve"> role of dynamic storage in weathered bedrock on runoff generation</w:t>
+      </w:r>
+      <w:r>
+        <w:rPr>
+          <w:rFonts w:ascii="Calibri" w:hAnsi="Calibri" w:cs="Arial"/>
+          <w:color w:val="1A1A1A"/>
+        </w:rPr>
+        <w:t>,</w:t>
+      </w:r>
+      <w:r>
+        <w:rPr>
+          <w:rFonts w:ascii="Calibri" w:hAnsi="Calibri"/>
+        </w:rPr>
+        <w:t xml:space="preserve"> </w:t>
+      </w:r>
+      <w:r>
+        <w:rPr>
+          <w:rFonts w:ascii="Calibri" w:hAnsi="Calibri"/>
+          <w:i/>
+        </w:rPr>
+        <w:t>Water Resources Research</w:t>
+      </w:r>
+      <w:r>
+        <w:rPr>
+          <w:rFonts w:ascii="Calibri" w:hAnsi="Calibri"/>
+        </w:rPr>
+        <w:t xml:space="preserve">, </w:t>
+      </w:r>
+      <w:r>
+        <w:rPr>
+          <w:rFonts w:ascii="Calibri" w:hAnsi="Calibri"/>
+        </w:rPr>
+        <w:t>submitted</w:t>
+      </w:r>
+      <w:r>
+        <w:rPr>
+          <w:rFonts w:ascii="Calibri" w:hAnsi="Calibri"/>
+        </w:rPr>
+        <w:t xml:space="preserve">. </w:t>
+      </w:r>
+    </w:p>
+    <w:p>
+      <w:pPr>
+        <w:pStyle w:val="BodyText"/>
+        <w:rPr>
+          <w:rFonts w:ascii="Calibri" w:hAnsi="Calibri"/>
+        </w:rPr>
+      </w:pPr>
+      <w:r>
+        <w:rPr>
+          <w:rFonts w:ascii="Calibri" w:hAnsi="Calibri"/>
+        </w:rPr>
+        <w:t>Karst, N J,</w:t>
+      </w:r>
+      <w:r>
+        <w:rPr>
+          <w:rFonts w:ascii="Calibri" w:hAnsi="Calibri"/>
+          <w:b/>
+        </w:rPr>
+        <w:t xml:space="preserve"> D. N. Dralle, </w:t>
+      </w:r>
+      <w:r>
+        <w:rPr>
+          <w:rFonts w:ascii="Calibri" w:hAnsi="Calibri"/>
+        </w:rPr>
+        <w:t>M Müller</w:t>
+      </w:r>
+      <w:r>
+        <w:rPr>
+          <w:rFonts w:ascii="Calibri" w:hAnsi="Calibri"/>
+        </w:rPr>
+        <w:t>,</w:t>
+      </w:r>
+      <w:r>
+        <w:rPr>
+          <w:rFonts w:ascii="Calibri" w:hAnsi="Calibri" w:cs="Arial"/>
+          <w:color w:val="1A1A1A"/>
+        </w:rPr>
+        <w:t xml:space="preserve"> </w:t>
+      </w:r>
+      <w:proofErr w:type="gramStart"/>
+      <w:r>
+        <w:rPr>
+          <w:rFonts w:ascii="Calibri" w:hAnsi="Calibri" w:cs="Arial"/>
+          <w:color w:val="1A1A1A"/>
+        </w:rPr>
+        <w:t>Capturing</w:t>
+      </w:r>
+      <w:proofErr w:type="gramEnd"/>
+      <w:r>
+        <w:rPr>
+          <w:rFonts w:ascii="Calibri" w:hAnsi="Calibri" w:cs="Arial"/>
+          <w:color w:val="1A1A1A"/>
+        </w:rPr>
+        <w:t xml:space="preserve"> inter-annual streamflow variability to improve annual flow duration curves</w:t>
+      </w:r>
+      <w:r>
+        <w:rPr>
+          <w:rFonts w:ascii="Calibri" w:hAnsi="Calibri" w:cs="Arial"/>
+          <w:color w:val="1A1A1A"/>
+        </w:rPr>
+        <w:t>,</w:t>
+      </w:r>
+      <w:r>
+        <w:rPr>
+          <w:rFonts w:ascii="Calibri" w:hAnsi="Calibri"/>
+        </w:rPr>
+        <w:t xml:space="preserve"> </w:t>
+      </w:r>
+      <w:r>
+        <w:rPr>
+          <w:rFonts w:ascii="Calibri" w:hAnsi="Calibri"/>
+          <w:i/>
+        </w:rPr>
+        <w:t>Water Resources Research</w:t>
+      </w:r>
+      <w:r>
+        <w:rPr>
+          <w:rFonts w:ascii="Calibri" w:hAnsi="Calibri"/>
+        </w:rPr>
+        <w:t xml:space="preserve">, </w:t>
+      </w:r>
+      <w:r>
+        <w:rPr>
+          <w:rFonts w:ascii="Calibri" w:hAnsi="Calibri"/>
+        </w:rPr>
+        <w:t>in review</w:t>
+      </w:r>
+      <w:r>
+        <w:rPr>
+          <w:rFonts w:ascii="Calibri" w:hAnsi="Calibri"/>
+        </w:rPr>
+        <w:t xml:space="preserve">. </w:t>
       </w:r>
     </w:p>
     <w:p>
@@ -2586,20 +3152,43 @@
         <w:rPr>
           <w:rFonts w:ascii="Calibri" w:hAnsi="Calibri"/>
         </w:rPr>
-        <w:t xml:space="preserve">, G. Greer, J-P Ore, J. Higgins, C. Detweiler, S.E. Thompson, Advantages and challenges of measuring stream temperatures with an unmanned aerial system, </w:t>
-      </w:r>
+        <w:t xml:space="preserve">, G. Greer, J-P Ore, J. Higgins, C. </w:t>
+      </w:r>
+      <w:proofErr w:type="spellStart"/>
+      <w:r>
+        <w:rPr>
+          <w:rFonts w:ascii="Calibri" w:hAnsi="Calibri"/>
+        </w:rPr>
+        <w:t>Detweiler</w:t>
+      </w:r>
+      <w:proofErr w:type="spellEnd"/>
+      <w:r>
+        <w:rPr>
+          <w:rFonts w:ascii="Calibri" w:hAnsi="Calibri"/>
+        </w:rPr>
+        <w:t xml:space="preserve">, S.E. Thompson, Advantages and challenges of measuring stream temperatures with an unmanned aerial system, </w:t>
+      </w:r>
+      <w:proofErr w:type="spellStart"/>
       <w:r>
         <w:rPr>
           <w:rFonts w:ascii="Calibri" w:hAnsi="Calibri"/>
           <w:i/>
         </w:rPr>
-        <w:t>Environmental Science and Technology</w:t>
-      </w:r>
-      <w:r>
-        <w:rPr>
-          <w:rFonts w:ascii="Calibri" w:hAnsi="Calibri"/>
-        </w:rPr>
-        <w:t>, in review</w:t>
+        <w:t>Ecohydrology</w:t>
+      </w:r>
+      <w:proofErr w:type="spellEnd"/>
+      <w:r>
+        <w:rPr>
+          <w:rFonts w:ascii="Calibri" w:hAnsi="Calibri"/>
+          <w:i/>
+        </w:rPr>
+        <w:t xml:space="preserve">, </w:t>
+      </w:r>
+      <w:r>
+        <w:rPr>
+          <w:rFonts w:ascii="Calibri" w:hAnsi="Calibri"/>
+        </w:rPr>
+        <w:t>in review</w:t>
       </w:r>
       <w:r>
         <w:rPr>
@@ -2615,11 +3204,19 @@
           <w:rFonts w:ascii="Calibri" w:hAnsi="Calibri"/>
         </w:rPr>
       </w:pPr>
-      <w:r>
-        <w:rPr>
-          <w:rFonts w:ascii="Calibri" w:hAnsi="Calibri"/>
-        </w:rPr>
-        <w:t xml:space="preserve">Baldcocchi, D., </w:t>
+      <w:proofErr w:type="spellStart"/>
+      <w:r>
+        <w:rPr>
+          <w:rFonts w:ascii="Calibri" w:hAnsi="Calibri"/>
+        </w:rPr>
+        <w:t>Baldcocchi</w:t>
+      </w:r>
+      <w:proofErr w:type="spellEnd"/>
+      <w:r>
+        <w:rPr>
+          <w:rFonts w:ascii="Calibri" w:hAnsi="Calibri"/>
+        </w:rPr>
+        <w:t xml:space="preserve">, D., </w:t>
       </w:r>
       <w:r>
         <w:rPr>
@@ -2632,7 +3229,21 @@
         <w:rPr>
           <w:rFonts w:ascii="Calibri" w:hAnsi="Calibri"/>
         </w:rPr>
-        <w:t xml:space="preserve">, G. De Sa Queen, C. Jiang, Y. Ryu, ET, How Much Water is Evaporated Across California? A Multi-Year Assessment Using a Biophysical Model Forced with Satellite Remote Sensing Data, </w:t>
+        <w:t xml:space="preserve">, G. De Sa Queen, C. Jiang, Y. </w:t>
+      </w:r>
+      <w:proofErr w:type="spellStart"/>
+      <w:r>
+        <w:rPr>
+          <w:rFonts w:ascii="Calibri" w:hAnsi="Calibri"/>
+        </w:rPr>
+        <w:t>Ryu</w:t>
+      </w:r>
+      <w:proofErr w:type="spellEnd"/>
+      <w:r>
+        <w:rPr>
+          <w:rFonts w:ascii="Calibri" w:hAnsi="Calibri"/>
+        </w:rPr>
+        <w:t xml:space="preserve">, ET, How Much Water is Evaporated Across California? A Multi-Year Assessment Using a Biophysical Model Forced with Satellite Remote Sensing Data, </w:t>
       </w:r>
       <w:r>
         <w:rPr>
@@ -2645,7 +3256,19 @@
         <w:rPr>
           <w:rFonts w:ascii="Calibri" w:hAnsi="Calibri"/>
         </w:rPr>
-        <w:t xml:space="preserve">, in review. </w:t>
+        <w:t>,</w:t>
+      </w:r>
+      <w:r>
+        <w:rPr>
+          <w:rFonts w:ascii="Calibri" w:hAnsi="Calibri"/>
+        </w:rPr>
+        <w:t xml:space="preserve"> accepted pending minor revisions (2018)</w:t>
+      </w:r>
+      <w:r>
+        <w:rPr>
+          <w:rFonts w:ascii="Calibri" w:hAnsi="Calibri"/>
+        </w:rPr>
+        <w:t xml:space="preserve">. </w:t>
       </w:r>
     </w:p>
     <w:p>
@@ -2666,7 +3289,47 @@
         <w:rPr>
           <w:rFonts w:ascii="Calibri" w:hAnsi="Calibri"/>
         </w:rPr>
-        <w:t>, N. J. Karst, W. E. Dietrich, D. Rempe, W. Jesse Hahm, S. E. Thompson</w:t>
+        <w:t xml:space="preserve">, D. </w:t>
+      </w:r>
+      <w:proofErr w:type="spellStart"/>
+      <w:r>
+        <w:rPr>
+          <w:rFonts w:ascii="Calibri" w:hAnsi="Calibri"/>
+        </w:rPr>
+        <w:t>Rempe</w:t>
+      </w:r>
+      <w:proofErr w:type="spellEnd"/>
+      <w:r>
+        <w:rPr>
+          <w:rFonts w:ascii="Calibri" w:hAnsi="Calibri"/>
+        </w:rPr>
+        <w:t xml:space="preserve">, W. Jesse </w:t>
+      </w:r>
+      <w:proofErr w:type="spellStart"/>
+      <w:r>
+        <w:rPr>
+          <w:rFonts w:ascii="Calibri" w:hAnsi="Calibri"/>
+        </w:rPr>
+        <w:t>Hahm</w:t>
+      </w:r>
+      <w:proofErr w:type="spellEnd"/>
+      <w:r>
+        <w:rPr>
+          <w:rFonts w:ascii="Calibri" w:hAnsi="Calibri"/>
+        </w:rPr>
+        <w:t xml:space="preserve">, </w:t>
+      </w:r>
+      <w:r>
+        <w:rPr>
+          <w:rFonts w:ascii="Calibri" w:hAnsi="Calibri"/>
+        </w:rPr>
+        <w:t xml:space="preserve">N. J. Karst, W. E. Dietrich, </w:t>
+      </w:r>
+      <w:r>
+        <w:rPr>
+          <w:rFonts w:ascii="Calibri" w:hAnsi="Calibri"/>
+        </w:rPr>
+        <w:t>S. E. Thompson</w:t>
       </w:r>
       <w:r>
         <w:rPr>
@@ -2705,7 +3368,13 @@
         <w:rPr>
           <w:rFonts w:ascii="Calibri" w:hAnsi="Calibri"/>
         </w:rPr>
-        <w:t xml:space="preserve">, in review. </w:t>
+        <w:t>, accepted (2018)</w:t>
+      </w:r>
+      <w:r>
+        <w:rPr>
+          <w:rFonts w:ascii="Calibri" w:hAnsi="Calibri"/>
+        </w:rPr>
+        <w:t xml:space="preserve">. </w:t>
       </w:r>
     </w:p>
     <w:p>
@@ -2726,7 +3395,21 @@
         <w:rPr>
           <w:rFonts w:ascii="Calibri" w:hAnsi="Calibri"/>
         </w:rPr>
-        <w:t>N. J. Karst, M. Müller, G. Vico, and</w:t>
+        <w:t xml:space="preserve">N. J. Karst, M. Müller, G. </w:t>
+      </w:r>
+      <w:proofErr w:type="spellStart"/>
+      <w:r>
+        <w:rPr>
+          <w:rFonts w:ascii="Calibri" w:hAnsi="Calibri"/>
+        </w:rPr>
+        <w:t>Vico</w:t>
+      </w:r>
+      <w:proofErr w:type="spellEnd"/>
+      <w:r>
+        <w:rPr>
+          <w:rFonts w:ascii="Calibri" w:hAnsi="Calibri"/>
+        </w:rPr>
+        <w:t>, and</w:t>
       </w:r>
       <w:r>
         <w:rPr>
@@ -2788,11 +3471,19 @@
           <w:rFonts w:ascii="Calibri" w:hAnsi="Calibri"/>
         </w:rPr>
       </w:pPr>
-      <w:r>
-        <w:rPr>
-          <w:rFonts w:ascii="Calibri" w:hAnsi="Calibri"/>
-        </w:rPr>
-        <w:t xml:space="preserve">Vico, G., </w:t>
+      <w:proofErr w:type="spellStart"/>
+      <w:r>
+        <w:rPr>
+          <w:rFonts w:ascii="Calibri" w:hAnsi="Calibri"/>
+        </w:rPr>
+        <w:t>Vico</w:t>
+      </w:r>
+      <w:proofErr w:type="spellEnd"/>
+      <w:r>
+        <w:rPr>
+          <w:rFonts w:ascii="Calibri" w:hAnsi="Calibri"/>
+        </w:rPr>
+        <w:t xml:space="preserve">, G., </w:t>
       </w:r>
       <w:r>
         <w:rPr>
@@ -2805,7 +3496,21 @@
         <w:rPr>
           <w:rFonts w:ascii="Calibri" w:hAnsi="Calibri"/>
         </w:rPr>
-        <w:t xml:space="preserve">, X. Feng,, S. E. Thompson, S. Manzoni, How competitive is drought deciduousness in tropical forests? A combined eco-hydrological and eco-evolutionary approach, </w:t>
+        <w:t xml:space="preserve">, X. </w:t>
+      </w:r>
+      <w:proofErr w:type="gramStart"/>
+      <w:r>
+        <w:rPr>
+          <w:rFonts w:ascii="Calibri" w:hAnsi="Calibri"/>
+        </w:rPr>
+        <w:t>Feng,,</w:t>
+      </w:r>
+      <w:proofErr w:type="gramEnd"/>
+      <w:r>
+        <w:rPr>
+          <w:rFonts w:ascii="Calibri" w:hAnsi="Calibri"/>
+        </w:rPr>
+        <w:t xml:space="preserve"> S. E. Thompson, S. Manzoni, How competitive is drought deciduousness in tropical forests? A combined eco-hydrological and eco-evolutionary approach, </w:t>
       </w:r>
       <w:r>
         <w:rPr>
@@ -2848,11 +3553,19 @@
         </w:rPr>
         <w:t xml:space="preserve">, N. J. Karst, </w:t>
       </w:r>
-      <w:r>
-        <w:rPr>
-          <w:rFonts w:ascii="Calibri" w:hAnsi="Calibri"/>
-        </w:rPr>
-        <w:t>Charalampous, K.*,</w:t>
+      <w:proofErr w:type="spellStart"/>
+      <w:r>
+        <w:rPr>
+          <w:rFonts w:ascii="Calibri" w:hAnsi="Calibri"/>
+        </w:rPr>
+        <w:t>Charalampous</w:t>
+      </w:r>
+      <w:proofErr w:type="spellEnd"/>
+      <w:r>
+        <w:rPr>
+          <w:rFonts w:ascii="Calibri" w:hAnsi="Calibri"/>
+        </w:rPr>
+        <w:t>, K.*,</w:t>
       </w:r>
       <w:r>
         <w:rPr>
@@ -2865,7 +3578,21 @@
         <w:rPr>
           <w:rFonts w:ascii="Calibri" w:hAnsi="Calibri"/>
         </w:rPr>
-        <w:t xml:space="preserve">A. Veenstra, </w:t>
+        <w:t xml:space="preserve">A. </w:t>
+      </w:r>
+      <w:proofErr w:type="spellStart"/>
+      <w:r>
+        <w:rPr>
+          <w:rFonts w:ascii="Calibri" w:hAnsi="Calibri"/>
+        </w:rPr>
+        <w:t>Veenstra</w:t>
+      </w:r>
+      <w:proofErr w:type="spellEnd"/>
+      <w:r>
+        <w:rPr>
+          <w:rFonts w:ascii="Calibri" w:hAnsi="Calibri"/>
+        </w:rPr>
+        <w:t xml:space="preserve">, </w:t>
       </w:r>
       <w:r>
         <w:rPr>
@@ -3150,12 +3877,21 @@
         </w:rPr>
         <w:t xml:space="preserve">, </w:t>
       </w:r>
+      <w:proofErr w:type="spellStart"/>
       <w:r>
         <w:rPr>
           <w:rFonts w:ascii="Calibri" w:hAnsi="Calibri"/>
           <w:i/>
         </w:rPr>
-        <w:t>PLoS One.</w:t>
+        <w:t>PLoS</w:t>
+      </w:r>
+      <w:proofErr w:type="spellEnd"/>
+      <w:r>
+        <w:rPr>
+          <w:rFonts w:ascii="Calibri" w:hAnsi="Calibri"/>
+          <w:i/>
+        </w:rPr>
+        <w:t xml:space="preserve"> One.</w:t>
       </w:r>
     </w:p>
     <w:p>
@@ -3256,7 +3992,21 @@
         <w:rPr>
           <w:rFonts w:ascii="Calibri" w:hAnsi="Calibri"/>
         </w:rPr>
-        <w:t xml:space="preserve">, doi: </w:t>
+        <w:t xml:space="preserve">, </w:t>
+      </w:r>
+      <w:proofErr w:type="spellStart"/>
+      <w:r>
+        <w:rPr>
+          <w:rFonts w:ascii="Calibri" w:hAnsi="Calibri"/>
+        </w:rPr>
+        <w:t>doi</w:t>
+      </w:r>
+      <w:proofErr w:type="spellEnd"/>
+      <w:r>
+        <w:rPr>
+          <w:rFonts w:ascii="Calibri" w:hAnsi="Calibri"/>
+        </w:rPr>
+        <w:t xml:space="preserve">: </w:t>
       </w:r>
       <w:r>
         <w:rPr>
@@ -3279,8 +4029,17 @@
             <w:rFonts w:ascii="Calibri" w:hAnsi="Calibri" w:cs="Lucida Grande"/>
             <w:bCs/>
           </w:rPr>
-          <w:t>Jennifer K. Carah</w:t>
+          <w:t xml:space="preserve">Jennifer K. </w:t>
         </w:r>
+        <w:proofErr w:type="spellStart"/>
+        <w:r>
+          <w:rPr>
+            <w:rFonts w:ascii="Calibri" w:hAnsi="Calibri" w:cs="Lucida Grande"/>
+            <w:bCs/>
+          </w:rPr>
+          <w:t>Carah</w:t>
+        </w:r>
+        <w:proofErr w:type="spellEnd"/>
       </w:hyperlink>
       <w:r>
         <w:rPr>
@@ -3327,8 +4086,17 @@
             <w:rFonts w:ascii="Calibri" w:hAnsi="Calibri" w:cs="Lucida Grande"/>
             <w:bCs/>
           </w:rPr>
-          <w:t>Anne G. Short Gianotti</w:t>
+          <w:t xml:space="preserve">Anne G. Short </w:t>
         </w:r>
+        <w:proofErr w:type="spellStart"/>
+        <w:r>
+          <w:rPr>
+            <w:rFonts w:ascii="Calibri" w:hAnsi="Calibri" w:cs="Lucida Grande"/>
+            <w:bCs/>
+          </w:rPr>
+          <w:t>Gianotti</w:t>
+        </w:r>
+        <w:proofErr w:type="spellEnd"/>
       </w:hyperlink>
       <w:r>
         <w:rPr>
@@ -3387,12 +4155,21 @@
         <w:t xml:space="preserve">, </w:t>
       </w:r>
       <w:hyperlink r:id="rId14" w:history="1">
+        <w:proofErr w:type="spellStart"/>
         <w:r>
           <w:rPr>
             <w:rFonts w:ascii="Calibri" w:hAnsi="Calibri" w:cs="Lucida Grande"/>
             <w:bCs/>
           </w:rPr>
-          <w:t>Mourad W. Gabriel</w:t>
+          <w:t>Mourad</w:t>
+        </w:r>
+        <w:proofErr w:type="spellEnd"/>
+        <w:r>
+          <w:rPr>
+            <w:rFonts w:ascii="Calibri" w:hAnsi="Calibri" w:cs="Lucida Grande"/>
+            <w:bCs/>
+          </w:rPr>
+          <w:t xml:space="preserve"> W. Gabriel</w:t>
         </w:r>
       </w:hyperlink>
       <w:r>
@@ -3408,8 +4185,17 @@
             <w:rFonts w:ascii="Calibri" w:hAnsi="Calibri" w:cs="Lucida Grande"/>
             <w:bCs/>
           </w:rPr>
-          <w:t>Lisa L. Hulette</w:t>
+          <w:t xml:space="preserve">Lisa L. </w:t>
         </w:r>
+        <w:proofErr w:type="spellStart"/>
+        <w:r>
+          <w:rPr>
+            <w:rFonts w:ascii="Calibri" w:hAnsi="Calibri" w:cs="Lucida Grande"/>
+            <w:bCs/>
+          </w:rPr>
+          <w:t>Hulette</w:t>
+        </w:r>
+        <w:proofErr w:type="spellEnd"/>
       </w:hyperlink>
       <w:r>
         <w:rPr>
@@ -3456,8 +4242,17 @@
             <w:rFonts w:ascii="Calibri" w:hAnsi="Calibri" w:cs="Lucida Grande"/>
             <w:bCs/>
           </w:rPr>
-          <w:t>Sarah J. Kupferberg</w:t>
+          <w:t xml:space="preserve">Sarah J. </w:t>
         </w:r>
+        <w:proofErr w:type="spellStart"/>
+        <w:r>
+          <w:rPr>
+            <w:rFonts w:ascii="Calibri" w:hAnsi="Calibri" w:cs="Lucida Grande"/>
+            <w:bCs/>
+          </w:rPr>
+          <w:t>Kupferberg</w:t>
+        </w:r>
+        <w:proofErr w:type="spellEnd"/>
       </w:hyperlink>
       <w:r>
         <w:rPr>
@@ -3514,6 +4309,7 @@
         </w:rPr>
         <w:t xml:space="preserve"> (2015), High time for conservation: Adding the environment to the debate on marijuana liberalization, </w:t>
       </w:r>
+      <w:proofErr w:type="spellStart"/>
       <w:r>
         <w:rPr>
           <w:rFonts w:ascii="Calibri" w:hAnsi="Calibri" w:cs="Lucida Grande"/>
@@ -3522,6 +4318,7 @@
         </w:rPr>
         <w:t>BioScience</w:t>
       </w:r>
+      <w:proofErr w:type="spellEnd"/>
       <w:r>
         <w:rPr>
           <w:rFonts w:ascii="Calibri" w:hAnsi="Calibri" w:cs="Lucida Grande"/>
@@ -3566,13 +4363,41 @@
         <w:rPr>
           <w:rFonts w:ascii="Calibri" w:hAnsi="Calibri"/>
         </w:rPr>
-        <w:t xml:space="preserve">. Boisrame, and S.E. Thompson (2014), </w:t>
-      </w:r>
-      <w:r>
-        <w:rPr>
-          <w:rFonts w:ascii="Calibri" w:hAnsi="Calibri"/>
-        </w:rPr>
-        <w:t>Spatially variable groundwater recharge and the hillslope hydrologic response: Analytical solutions to the linearized hillslope Boussinesq equation</w:t>
+        <w:t xml:space="preserve">. </w:t>
+      </w:r>
+      <w:proofErr w:type="spellStart"/>
+      <w:r>
+        <w:rPr>
+          <w:rFonts w:ascii="Calibri" w:hAnsi="Calibri"/>
+        </w:rPr>
+        <w:t>Boisrame</w:t>
+      </w:r>
+      <w:proofErr w:type="spellEnd"/>
+      <w:r>
+        <w:rPr>
+          <w:rFonts w:ascii="Calibri" w:hAnsi="Calibri"/>
+        </w:rPr>
+        <w:t xml:space="preserve">, and S.E. Thompson (2014), </w:t>
+      </w:r>
+      <w:r>
+        <w:rPr>
+          <w:rFonts w:ascii="Calibri" w:hAnsi="Calibri"/>
+        </w:rPr>
+        <w:t xml:space="preserve">Spatially variable groundwater recharge and the hillslope hydrologic response: Analytical solutions to the linearized hillslope </w:t>
+      </w:r>
+      <w:proofErr w:type="spellStart"/>
+      <w:r>
+        <w:rPr>
+          <w:rFonts w:ascii="Calibri" w:hAnsi="Calibri"/>
+        </w:rPr>
+        <w:t>Boussinesq</w:t>
+      </w:r>
+      <w:proofErr w:type="spellEnd"/>
+      <w:r>
+        <w:rPr>
+          <w:rFonts w:ascii="Calibri" w:hAnsi="Calibri"/>
+        </w:rPr>
+        <w:t xml:space="preserve"> equation</w:t>
       </w:r>
       <w:r>
         <w:rPr>
@@ -3599,13 +4424,23 @@
         </w:rPr>
         <w:t xml:space="preserve">, </w:t>
       </w:r>
+      <w:proofErr w:type="spellStart"/>
       <w:r>
         <w:rPr>
           <w:rFonts w:ascii="Calibri" w:eastAsia="Times New Roman" w:hAnsi="Calibri" w:cs="Times New Roman"/>
           <w:color w:val="000000"/>
           <w:shd w:val="clear" w:color="auto" w:fill="FFFFFF"/>
         </w:rPr>
-        <w:t>doi: </w:t>
+        <w:t>doi</w:t>
+      </w:r>
+      <w:proofErr w:type="spellEnd"/>
+      <w:r>
+        <w:rPr>
+          <w:rFonts w:ascii="Calibri" w:eastAsia="Times New Roman" w:hAnsi="Calibri" w:cs="Times New Roman"/>
+          <w:color w:val="000000"/>
+          <w:shd w:val="clear" w:color="auto" w:fill="FFFFFF"/>
+        </w:rPr>
+        <w:t>: </w:t>
       </w:r>
       <w:r>
         <w:rPr>
@@ -3776,7 +4611,25 @@
           <w:color w:val="000000"/>
           <w:shd w:val="clear" w:color="auto" w:fill="FFFFFF"/>
         </w:rPr>
-        <w:t>, doi:</w:t>
+        <w:t xml:space="preserve">, </w:t>
+      </w:r>
+      <w:proofErr w:type="spellStart"/>
+      <w:r>
+        <w:rPr>
+          <w:rFonts w:ascii="Calibri" w:eastAsia="Times New Roman" w:hAnsi="Calibri" w:cs="Arial"/>
+          <w:color w:val="000000"/>
+          <w:shd w:val="clear" w:color="auto" w:fill="FFFFFF"/>
+        </w:rPr>
+        <w:t>doi</w:t>
+      </w:r>
+      <w:proofErr w:type="spellEnd"/>
+      <w:r>
+        <w:rPr>
+          <w:rFonts w:ascii="Calibri" w:eastAsia="Times New Roman" w:hAnsi="Calibri" w:cs="Arial"/>
+          <w:color w:val="000000"/>
+          <w:shd w:val="clear" w:color="auto" w:fill="FFFFFF"/>
+        </w:rPr>
+        <w:t>:</w:t>
       </w:r>
       <w:r>
         <w:rPr>
@@ -3844,8 +4697,6 @@
           <w:u w:val="single"/>
         </w:rPr>
       </w:pPr>
-      <w:bookmarkStart w:id="0" w:name="_GoBack"/>
-      <w:bookmarkEnd w:id="0"/>
       <w:r>
         <w:rPr>
           <w:rFonts w:ascii="Calibri" w:hAnsi="Calibri"/>
@@ -3930,15 +4781,33 @@
                 <w:color w:val="000000"/>
                 <w:shd w:val="clear" w:color="auto" w:fill="FFFFFF"/>
               </w:rPr>
-              <w:t xml:space="preserve">Hillslope water storage that does not drive streamflow: a novel mass-balance recession technique for quantifying hydraulically decoupled storage </w:t>
-            </w:r>
+              <w:t xml:space="preserve">Hillslope water storage that does not drive streamflow: a novel mass-balance recession technique for quantifying hydraulically decoupled </w:t>
+            </w:r>
+            <w:proofErr w:type="gramStart"/>
             <w:r>
               <w:rPr>
                 <w:rFonts w:ascii="Calibri" w:eastAsia="Times New Roman" w:hAnsi="Calibri" w:cs="Times New Roman"/>
                 <w:color w:val="000000"/>
                 <w:shd w:val="clear" w:color="auto" w:fill="FFFFFF"/>
               </w:rPr>
-              <w:t xml:space="preserve">, </w:t>
+              <w:t xml:space="preserve">storage </w:t>
+            </w:r>
+            <w:r>
+              <w:rPr>
+                <w:rFonts w:ascii="Calibri" w:eastAsia="Times New Roman" w:hAnsi="Calibri" w:cs="Times New Roman"/>
+                <w:color w:val="000000"/>
+                <w:shd w:val="clear" w:color="auto" w:fill="FFFFFF"/>
+              </w:rPr>
+              <w:t>,</w:t>
+            </w:r>
+            <w:proofErr w:type="gramEnd"/>
+            <w:r>
+              <w:rPr>
+                <w:rFonts w:ascii="Calibri" w:eastAsia="Times New Roman" w:hAnsi="Calibri" w:cs="Times New Roman"/>
+                <w:color w:val="000000"/>
+                <w:shd w:val="clear" w:color="auto" w:fill="FFFFFF"/>
+              </w:rPr>
+              <w:t xml:space="preserve"> </w:t>
             </w:r>
             <w:r>
               <w:rPr>
@@ -4365,7 +5234,25 @@
                 <w:color w:val="000000"/>
                 <w:shd w:val="clear" w:color="auto" w:fill="FFFFFF"/>
               </w:rPr>
-              <w:t>a, b careful!, UC Berkeley Environmental Engineering Seminar Series</w:t>
+              <w:t xml:space="preserve">a, b </w:t>
+            </w:r>
+            <w:proofErr w:type="gramStart"/>
+            <w:r>
+              <w:rPr>
+                <w:rFonts w:ascii="Calibri" w:eastAsia="Times New Roman" w:hAnsi="Calibri" w:cs="Times New Roman"/>
+                <w:color w:val="000000"/>
+                <w:shd w:val="clear" w:color="auto" w:fill="FFFFFF"/>
+              </w:rPr>
+              <w:t>careful!,</w:t>
+            </w:r>
+            <w:proofErr w:type="gramEnd"/>
+            <w:r>
+              <w:rPr>
+                <w:rFonts w:ascii="Calibri" w:eastAsia="Times New Roman" w:hAnsi="Calibri" w:cs="Times New Roman"/>
+                <w:color w:val="000000"/>
+                <w:shd w:val="clear" w:color="auto" w:fill="FFFFFF"/>
+              </w:rPr>
+              <w:t xml:space="preserve"> UC Berkeley Environmental Engineering Seminar Series</w:t>
             </w:r>
           </w:p>
           <w:p>
@@ -4499,7 +5386,21 @@
               <w:rPr>
                 <w:rFonts w:ascii="Calibri" w:hAnsi="Calibri"/>
               </w:rPr>
-              <w:t>Yosemite’s Illilouette Creek Basin: Seeing the Forest Without the Trees. Speaker, American Geophysical Union’s Fall Meeting</w:t>
+              <w:t xml:space="preserve">Yosemite’s </w:t>
+            </w:r>
+            <w:proofErr w:type="spellStart"/>
+            <w:r>
+              <w:rPr>
+                <w:rFonts w:ascii="Calibri" w:hAnsi="Calibri"/>
+              </w:rPr>
+              <w:t>Illilouette</w:t>
+            </w:r>
+            <w:proofErr w:type="spellEnd"/>
+            <w:r>
+              <w:rPr>
+                <w:rFonts w:ascii="Calibri" w:hAnsi="Calibri"/>
+              </w:rPr>
+              <w:t xml:space="preserve"> Creek Basin: Seeing the Forest Without the Trees. Speaker, American Geophysical Union’s Fall Meeting</w:t>
             </w:r>
           </w:p>
           <w:p>
@@ -4567,7 +5468,21 @@
               <w:rPr>
                 <w:rFonts w:ascii="Calibri" w:hAnsi="Calibri"/>
               </w:rPr>
-              <w:t>Does the spatial distribution of vegetation affect baseflow response? Speaker, American Geophysical Union’s Fall Meeting</w:t>
+              <w:t xml:space="preserve">Does the spatial distribution of vegetation affect </w:t>
+            </w:r>
+            <w:proofErr w:type="spellStart"/>
+            <w:r>
+              <w:rPr>
+                <w:rFonts w:ascii="Calibri" w:hAnsi="Calibri"/>
+              </w:rPr>
+              <w:t>baseflow</w:t>
+            </w:r>
+            <w:proofErr w:type="spellEnd"/>
+            <w:r>
+              <w:rPr>
+                <w:rFonts w:ascii="Calibri" w:hAnsi="Calibri"/>
+              </w:rPr>
+              <w:t xml:space="preserve"> response? Speaker, American Geophysical Union’s Fall Meeting</w:t>
             </w:r>
           </w:p>
           <w:p>
@@ -4940,7 +5855,21 @@
               <w:rPr>
                 <w:rFonts w:ascii="Calibri" w:hAnsi="Calibri"/>
               </w:rPr>
-              <w:t>Undergraduate research advisor, Andrew Veenstra, UC Berkeley</w:t>
+              <w:t xml:space="preserve">Undergraduate research advisor, Andrew </w:t>
+            </w:r>
+            <w:proofErr w:type="spellStart"/>
+            <w:r>
+              <w:rPr>
+                <w:rFonts w:ascii="Calibri" w:hAnsi="Calibri"/>
+              </w:rPr>
+              <w:t>Veenstra</w:t>
+            </w:r>
+            <w:proofErr w:type="spellEnd"/>
+            <w:r>
+              <w:rPr>
+                <w:rFonts w:ascii="Calibri" w:hAnsi="Calibri"/>
+              </w:rPr>
+              <w:t>, UC Berkeley</w:t>
             </w:r>
           </w:p>
           <w:p>
@@ -4959,7 +5888,21 @@
               <w:rPr>
                 <w:rFonts w:ascii="Calibri" w:hAnsi="Calibri"/>
               </w:rPr>
-              <w:t>Undergraduate research co-advisor, Kyriakos Charalampous, UC Berkeley</w:t>
+              <w:t xml:space="preserve">Undergraduate research co-advisor, Kyriakos </w:t>
+            </w:r>
+            <w:proofErr w:type="spellStart"/>
+            <w:r>
+              <w:rPr>
+                <w:rFonts w:ascii="Calibri" w:hAnsi="Calibri"/>
+              </w:rPr>
+              <w:t>Charalampous</w:t>
+            </w:r>
+            <w:proofErr w:type="spellEnd"/>
+            <w:r>
+              <w:rPr>
+                <w:rFonts w:ascii="Calibri" w:hAnsi="Calibri"/>
+              </w:rPr>
+              <w:t>, UC Berkeley</w:t>
             </w:r>
           </w:p>
           <w:p>
@@ -5469,7 +6412,21 @@
                 <w:rFonts w:ascii="Calibri" w:hAnsi="Calibri"/>
               </w:rPr>
               <w:softHyphen/>
-              <w:t>– Drought, Groundwater Management, Recharge, Baseflow, and Sustainability: Assessment, Monitoring, Modeling, Planning, and Policy</w:t>
+              <w:t xml:space="preserve">– Drought, Groundwater Management, Recharge, </w:t>
+            </w:r>
+            <w:proofErr w:type="spellStart"/>
+            <w:r>
+              <w:rPr>
+                <w:rFonts w:ascii="Calibri" w:hAnsi="Calibri"/>
+              </w:rPr>
+              <w:t>Baseflow</w:t>
+            </w:r>
+            <w:proofErr w:type="spellEnd"/>
+            <w:r>
+              <w:rPr>
+                <w:rFonts w:ascii="Calibri" w:hAnsi="Calibri"/>
+              </w:rPr>
+              <w:t>, and Sustainability: Assessment, Monitoring, Modeling, Planning, and Policy</w:t>
             </w:r>
           </w:p>
           <w:p>
@@ -9488,6 +10445,7 @@
     <w:rsid w:val="000C72BB"/>
     <w:rsid w:val="00115816"/>
     <w:rsid w:val="0016746C"/>
+    <w:rsid w:val="00196B7F"/>
     <w:rsid w:val="00224097"/>
     <w:rsid w:val="00231190"/>
     <w:rsid w:val="00233219"/>
@@ -9520,6 +10478,7 @@
     <w:rsid w:val="00CC07FF"/>
     <w:rsid w:val="00E55F06"/>
     <w:rsid w:val="00ED2B0C"/>
+    <w:rsid w:val="00FC560B"/>
   </w:rsids>
   <m:mathPr>
     <m:mathFont m:val="Cambria Math"/>

</xml_diff>